<commit_message>
new code rules, version control specification, conceptional design and testing documents.
</commit_message>
<xml_diff>
--- a/doc/管理文档/例会/6.11.docx
+++ b/doc/管理文档/例会/6.11.docx
@@ -15,11 +15,39 @@
       </w:r>
     </w:p>
     <w:p>
-      <w:pPr>
+      <w:r>
         <w:rPr>
           <w:rFonts w:hint="eastAsia"/>
         </w:rPr>
-      </w:pPr>
+        <w:t>今天例会评审了关于关卡</w:t>
+      </w:r>
+      <w:proofErr w:type="gramStart"/>
+      <w:r>
+        <w:rPr>
+          <w:rFonts w:hint="eastAsia"/>
+        </w:rPr>
+        <w:t>一</w:t>
+      </w:r>
+      <w:proofErr w:type="gramEnd"/>
+      <w:r>
+        <w:rPr>
+          <w:rFonts w:hint="eastAsia"/>
+        </w:rPr>
+        <w:t>和关卡二场景的设计。</w:t>
+      </w:r>
+    </w:p>
+    <w:p>
+      <w:pPr>
+        <w:rPr>
+          <w:rFonts w:hint="eastAsia"/>
+        </w:rPr>
+      </w:pPr>
+      <w:r>
+        <w:rPr>
+          <w:rFonts w:hint="eastAsia"/>
+        </w:rPr>
+        <w:t>发布确定编程规范的任务。</w:t>
+      </w:r>
       <w:bookmarkStart w:id="0" w:name="_GoBack"/>
       <w:bookmarkEnd w:id="0"/>
     </w:p>

</xml_diff>